<commit_message>
Correcting typo in comment
</commit_message>
<xml_diff>
--- a/Comments/Comments_VEC_2023_Dec_6.docx
+++ b/Comments/Comments_VEC_2023_Dec_6.docx
@@ -11,15 +11,7 @@
       </w:pPr>
       <w:r>
         <w:rPr/>
-        <w:t xml:space="preserve">Victor:  </w:t>
-      </w:r>
-      <w:r>
-        <w:rPr/>
-        <w:t xml:space="preserve">Code comments </w:t>
-      </w:r>
-      <w:r>
-        <w:rPr/>
-        <w:t>Dec 6 2023</w:t>
+        <w:t>Victor:  Code comments Dec 6 2023</w:t>
       </w:r>
     </w:p>
     <w:p>
@@ -65,11 +57,7 @@
       </w:pPr>
       <w:r>
         <w:rPr/>
-        <w:t>*</w:t>
-      </w:r>
-      <w:r>
-        <w:rPr/>
-        <w:t xml:space="preserve">)  Did not find anything wrong.  Probably can be sped up by a factor of 6 or more.  </w:t>
+        <w:t xml:space="preserve">*)  Did not find anything wrong.  Probably can be sped up by a factor of 6 or more.  </w:t>
       </w:r>
     </w:p>
     <w:p>
@@ -167,7 +155,7 @@
       </w:r>
       <w:r>
         <w:rPr/>
-        <w:t>.)  W is defined in the old way (as in the PRL)</w:t>
+        <w:t>.)  Matrix inversion is the slow part?</w:t>
       </w:r>
     </w:p>
     <w:p>
@@ -183,22 +171,6 @@
       </w:r>
       <w:r>
         <w:rPr/>
-        <w:t>.)  Matrix inversion is the slow part?</w:t>
-      </w:r>
-    </w:p>
-    <w:p>
-      <w:pPr>
-        <w:pStyle w:val="Normal"/>
-        <w:bidi w:val="0"/>
-        <w:jc w:val="left"/>
-        <w:rPr/>
-      </w:pPr>
-      <w:r>
-        <w:rPr/>
-        <w:t>3</w:t>
-      </w:r>
-      <w:r>
-        <w:rPr/>
         <w:t xml:space="preserve">.)  Potential speedup in not having to calculate the condensate external lines as a function of momentum—these will all be the same so can be duplicated/collapsed.  </w:t>
       </w:r>
     </w:p>
@@ -233,70 +205,54 @@
       </w:pPr>
       <w:r>
         <w:rPr/>
-        <w:t xml:space="preserve">SpectralFunction.cpp </w:t>
-      </w:r>
-      <w:r>
-        <w:rPr/>
-        <w:t>[Checked]</w:t>
-      </w:r>
-    </w:p>
-    <w:p>
-      <w:pPr>
-        <w:pStyle w:val="Normal"/>
-        <w:bidi w:val="0"/>
-        <w:jc w:val="left"/>
-        <w:rPr/>
-      </w:pPr>
-      <w:r>
-        <w:rPr/>
-      </w:r>
-    </w:p>
-    <w:p>
-      <w:pPr>
-        <w:pStyle w:val="Normal"/>
-        <w:bidi w:val="0"/>
-        <w:jc w:val="left"/>
-        <w:rPr/>
-      </w:pPr>
-      <w:r>
-        <w:rPr/>
-        <w:t xml:space="preserve">1.)  </w:t>
-      </w:r>
-      <w:r>
-        <w:rPr/>
-        <w:t xml:space="preserve">Line 64 how does this cutoff loop work…?  It seems like a lot of repition with the ground state calc each time.  </w:t>
-      </w:r>
-    </w:p>
-    <w:p>
-      <w:pPr>
-        <w:pStyle w:val="Normal"/>
-        <w:bidi w:val="0"/>
-        <w:jc w:val="left"/>
-        <w:rPr/>
-      </w:pPr>
-      <w:r>
-        <w:rPr/>
-        <w:t xml:space="preserve">2.) </w:t>
-      </w:r>
-      <w:r>
-        <w:rPr/>
-        <w:t xml:space="preserve"> Self consistent solution in 109.  Check it with the way I do it.</w:t>
-      </w:r>
-    </w:p>
-    <w:p>
-      <w:pPr>
-        <w:pStyle w:val="Normal"/>
-        <w:bidi w:val="0"/>
-        <w:jc w:val="left"/>
-        <w:rPr/>
-      </w:pPr>
-      <w:r>
-        <w:rPr/>
-        <w:t>3</w:t>
-      </w:r>
-      <w:r>
-        <w:rPr/>
-        <w:t>.)  Strange 10e6 in norm line 179</w:t>
+        <w:t>SpectralFunction.cpp [Checked]</w:t>
+      </w:r>
+    </w:p>
+    <w:p>
+      <w:pPr>
+        <w:pStyle w:val="Normal"/>
+        <w:bidi w:val="0"/>
+        <w:jc w:val="left"/>
+        <w:rPr/>
+      </w:pPr>
+      <w:r>
+        <w:rPr/>
+      </w:r>
+    </w:p>
+    <w:p>
+      <w:pPr>
+        <w:pStyle w:val="Normal"/>
+        <w:bidi w:val="0"/>
+        <w:jc w:val="left"/>
+        <w:rPr/>
+      </w:pPr>
+      <w:r>
+        <w:rPr/>
+        <w:t xml:space="preserve">1.)  Line 64 how does this cutoff loop work…?  It seems like a lot of repition with the ground state calc each time.  </w:t>
+      </w:r>
+    </w:p>
+    <w:p>
+      <w:pPr>
+        <w:pStyle w:val="Normal"/>
+        <w:bidi w:val="0"/>
+        <w:jc w:val="left"/>
+        <w:rPr/>
+      </w:pPr>
+      <w:r>
+        <w:rPr/>
+        <w:t>2.)  Self consistent solution in 109.  Check it with the way I do it.</w:t>
+      </w:r>
+    </w:p>
+    <w:p>
+      <w:pPr>
+        <w:pStyle w:val="Normal"/>
+        <w:bidi w:val="0"/>
+        <w:jc w:val="left"/>
+        <w:rPr/>
+      </w:pPr>
+      <w:r>
+        <w:rPr/>
+        <w:t>3.)  Strange 10e6 in norm line 179</w:t>
       </w:r>
     </w:p>
     <w:p>
@@ -330,6 +286,7 @@
       <w:pgNumType w:fmt="decimal"/>
       <w:formProt w:val="false"/>
       <w:textDirection w:val="lrTb"/>
+      <w:docGrid w:type="default" w:linePitch="100" w:charSpace="0"/>
     </w:sectPr>
   </w:body>
 </w:document>
@@ -349,7 +306,6 @@
     </w:rPrDefault>
     <w:pPrDefault>
       <w:pPr>
-        <w:widowControl/>
         <w:suppressAutoHyphens w:val="true"/>
       </w:pPr>
     </w:pPrDefault>
@@ -359,7 +315,10 @@
     <w:qFormat/>
     <w:pPr>
       <w:widowControl/>
+      <w:suppressAutoHyphens w:val="true"/>
       <w:bidi w:val="0"/>
+      <w:spacing w:before="0" w:after="0"/>
+      <w:jc w:val="left"/>
     </w:pPr>
     <w:rPr>
       <w:rFonts w:ascii="Liberation Serif" w:hAnsi="Liberation Serif" w:eastAsia="Noto Serif CJK SC" w:cs="Lohit Devanagari"/>

</xml_diff>

<commit_message>
Another typo in comments...
</commit_message>
<xml_diff>
--- a/Comments/Comments_VEC_2023_Dec_6.docx
+++ b/Comments/Comments_VEC_2023_Dec_6.docx
@@ -93,7 +93,15 @@
       </w:pPr>
       <w:r>
         <w:rPr/>
-        <w:t>3.)  How many cores?  It’s mostly matrix manipulations so could run fast on gpu potentially.</w:t>
+        <w:t>3.)  How many cores?  It’s mostly matrix manipulations so could run fast on gpu/</w:t>
+      </w:r>
+      <w:r>
+        <w:rPr/>
+        <w:t>multi-core</w:t>
+      </w:r>
+      <w:r>
+        <w:rPr/>
+        <w:t xml:space="preserve"> potentially.</w:t>
       </w:r>
     </w:p>
     <w:p>
@@ -151,11 +159,80 @@
       </w:pPr>
       <w:r>
         <w:rPr/>
+        <w:t>1.)  Matrix inversion is the slow part?</w:t>
+      </w:r>
+    </w:p>
+    <w:p>
+      <w:pPr>
+        <w:pStyle w:val="Normal"/>
+        <w:bidi w:val="0"/>
+        <w:jc w:val="left"/>
+        <w:rPr/>
+      </w:pPr>
+      <w:r>
+        <w:rPr/>
+        <w:t xml:space="preserve">2.)  Potential speedup in not having to calculate the condensate external lines as a function of momentum—these will all be the same so can be duplicated/collapsed.  </w:t>
+      </w:r>
+    </w:p>
+    <w:p>
+      <w:pPr>
+        <w:pStyle w:val="Normal"/>
+        <w:bidi w:val="0"/>
+        <w:jc w:val="left"/>
+        <w:rPr/>
+      </w:pPr>
+      <w:r>
+        <w:rPr/>
+      </w:r>
+    </w:p>
+    <w:p>
+      <w:pPr>
+        <w:pStyle w:val="Normal"/>
+        <w:bidi w:val="0"/>
+        <w:jc w:val="left"/>
+        <w:rPr/>
+      </w:pPr>
+      <w:r>
+        <w:rPr/>
+      </w:r>
+    </w:p>
+    <w:p>
+      <w:pPr>
+        <w:pStyle w:val="Normal"/>
+        <w:bidi w:val="0"/>
+        <w:jc w:val="left"/>
+        <w:rPr/>
+      </w:pPr>
+      <w:r>
+        <w:rPr/>
+        <w:t>SpectralFunction.cpp [Checked]</w:t>
+      </w:r>
+    </w:p>
+    <w:p>
+      <w:pPr>
+        <w:pStyle w:val="Normal"/>
+        <w:bidi w:val="0"/>
+        <w:jc w:val="left"/>
+        <w:rPr/>
+      </w:pPr>
+      <w:r>
+        <w:rPr/>
+      </w:r>
+    </w:p>
+    <w:p>
+      <w:pPr>
+        <w:pStyle w:val="Normal"/>
+        <w:bidi w:val="0"/>
+        <w:jc w:val="left"/>
+        <w:rPr/>
+      </w:pPr>
+      <w:r>
+        <w:rPr/>
         <w:t>1</w:t>
       </w:r>
       <w:r>
         <w:rPr/>
-        <w:t>.)  Matrix inversion is the slow part?</w:t>
+        <w:t>.)  Self consistent solution in 109.  Check it with the way I do it.</w:t>
       </w:r>
     </w:p>
     <w:p>
@@ -171,112 +248,39 @@
       </w:r>
       <w:r>
         <w:rPr/>
-        <w:t xml:space="preserve">.)  Potential speedup in not having to calculate the condensate external lines as a function of momentum—these will all be the same so can be duplicated/collapsed.  </w:t>
-      </w:r>
-    </w:p>
-    <w:p>
-      <w:pPr>
-        <w:pStyle w:val="Normal"/>
-        <w:bidi w:val="0"/>
-        <w:jc w:val="left"/>
-        <w:rPr/>
-      </w:pPr>
-      <w:r>
-        <w:rPr/>
-      </w:r>
-    </w:p>
-    <w:p>
-      <w:pPr>
-        <w:pStyle w:val="Normal"/>
-        <w:bidi w:val="0"/>
-        <w:jc w:val="left"/>
-        <w:rPr/>
-      </w:pPr>
-      <w:r>
-        <w:rPr/>
-      </w:r>
-    </w:p>
-    <w:p>
-      <w:pPr>
-        <w:pStyle w:val="Normal"/>
-        <w:bidi w:val="0"/>
-        <w:jc w:val="left"/>
-        <w:rPr/>
-      </w:pPr>
-      <w:r>
-        <w:rPr/>
-        <w:t>SpectralFunction.cpp [Checked]</w:t>
-      </w:r>
-    </w:p>
-    <w:p>
-      <w:pPr>
-        <w:pStyle w:val="Normal"/>
-        <w:bidi w:val="0"/>
-        <w:jc w:val="left"/>
-        <w:rPr/>
-      </w:pPr>
-      <w:r>
-        <w:rPr/>
-      </w:r>
-    </w:p>
-    <w:p>
-      <w:pPr>
-        <w:pStyle w:val="Normal"/>
-        <w:bidi w:val="0"/>
-        <w:jc w:val="left"/>
-        <w:rPr/>
-      </w:pPr>
-      <w:r>
-        <w:rPr/>
-        <w:t xml:space="preserve">1.)  Line 64 how does this cutoff loop work…?  It seems like a lot of repition with the ground state calc each time.  </w:t>
-      </w:r>
-    </w:p>
-    <w:p>
-      <w:pPr>
-        <w:pStyle w:val="Normal"/>
-        <w:bidi w:val="0"/>
-        <w:jc w:val="left"/>
-        <w:rPr/>
-      </w:pPr>
-      <w:r>
-        <w:rPr/>
-        <w:t>2.)  Self consistent solution in 109.  Check it with the way I do it.</w:t>
-      </w:r>
-    </w:p>
-    <w:p>
-      <w:pPr>
-        <w:pStyle w:val="Normal"/>
-        <w:bidi w:val="0"/>
-        <w:jc w:val="left"/>
-        <w:rPr/>
-      </w:pPr>
-      <w:r>
-        <w:rPr/>
-        <w:t>3.)  Strange 10e6 in norm line 179</w:t>
-      </w:r>
-    </w:p>
-    <w:p>
-      <w:pPr>
-        <w:pStyle w:val="Normal"/>
-        <w:bidi w:val="0"/>
-        <w:jc w:val="left"/>
-        <w:rPr/>
-      </w:pPr>
-      <w:r>
-        <w:rPr/>
-        <w:t>4.)  255:  Super tiny steps of Epol—this must take forever but probably it’s necessary!!</w:t>
-      </w:r>
-    </w:p>
-    <w:p>
-      <w:pPr>
-        <w:pStyle w:val="Normal"/>
-        <w:bidi w:val="0"/>
-        <w:jc w:val="left"/>
-        <w:rPr/>
-      </w:pPr>
-      <w:r>
-        <w:rPr/>
-        <w:t>5.)  Purpose of Fixedpoint function</w:t>
+        <w:t>.)  Strange 10e6 in norm line 179</w:t>
+      </w:r>
+    </w:p>
+    <w:p>
+      <w:pPr>
+        <w:pStyle w:val="Normal"/>
+        <w:bidi w:val="0"/>
+        <w:jc w:val="left"/>
+        <w:rPr/>
+      </w:pPr>
+      <w:r>
+        <w:rPr/>
+        <w:t>3</w:t>
+      </w:r>
+      <w:r>
+        <w:rPr/>
+        <w:t>.)  255:  Super tiny steps of Epol—this must take forever but probably it’s necessary!!</w:t>
+      </w:r>
+    </w:p>
+    <w:p>
+      <w:pPr>
+        <w:pStyle w:val="Normal"/>
+        <w:bidi w:val="0"/>
+        <w:jc w:val="left"/>
+        <w:rPr/>
+      </w:pPr>
+      <w:r>
+        <w:rPr/>
+        <w:t>4</w:t>
+      </w:r>
+      <w:r>
+        <w:rPr/>
+        <w:t>.)  Purpose of Fixedpoint function</w:t>
       </w:r>
     </w:p>
     <w:sectPr>

</xml_diff>